<commit_message>
Now I can create review_chunks correctly
</commit_message>
<xml_diff>
--- a/translated_chunks/translated.docx
+++ b/translated_chunks/translated.docx
@@ -22,7 +22,7 @@
         <w:rPr>
           <w:sz w:val="24"/>
         </w:rPr>
-        <w:t>人類的進步發展極其依賴於發明。</w:t>
+        <w:t>人類的進步發展極度依賴於發明。</w:t>
       </w:r>
     </w:p>
     <w:p>
@@ -38,7 +38,7 @@
         <w:rPr>
           <w:sz w:val="24"/>
         </w:rPr>
-        <w:t>這是他創意腦力中最重要的一項產品。</w:t>
+        <w:t>這正是他創意大腦最重要的產物。</w:t>
       </w:r>
     </w:p>
     <w:p>
@@ -54,7 +54,7 @@
         <w:rPr>
           <w:sz w:val="24"/>
         </w:rPr>
-        <w:t>其最終目標是完全掌握心靈對物質世界的控制，將自然力量運用於人類需求。</w:t>
+        <w:t>其最終目的是完全掌握精神對物質世界的控制，駕馭自然的力量以滿足人類的需求。</w:t>
       </w:r>
     </w:p>
     <w:sectPr>

</xml_diff>